<commit_message>
Add Peter_Chen and generated query
</commit_message>
<xml_diff>
--- a/Lab_6/Report Lab 6 Databases Maxym Karpinsky.docx
+++ b/Lab_6/Report Lab 6 Databases Maxym Karpinsky.docx
@@ -35,7 +35,7 @@
           <w:noProof/>
         </w:rPr>
         <w:drawing>
-          <wp:inline distT="0" distB="0" distL="0" distR="0">
+          <wp:inline distT="0" distB="0" distL="0" distR="0" wp14:anchorId="7FCC4698" wp14:editId="5ABD3B7D">
             <wp:extent cx="3924935" cy="3924935"/>
             <wp:effectExtent l="0" t="0" r="0" b="0"/>
             <wp:docPr id="4" name="image9.png" descr="&amp;Rcy;&amp;iecy;&amp;zcy;&amp;ucy;&amp;lcy;&amp;softcy;&amp;tcy;&amp;acy;&amp;tcy; &amp;pcy;&amp;ocy;&amp;shcy;&amp;ucy;&amp;kcy;&amp;ucy; &amp;zcy;&amp;ocy;&amp;bcy;&amp;rcy;&amp;acy;&amp;zhcy;&amp;iecy;&amp;ncy;&amp;softcy; &amp;zcy;&amp;acy; &amp;zcy;&amp;acy;&amp;pcy;&amp;icy;&amp;tcy;&amp;ocy;&amp;mcy; &quot;&amp;ucy;&amp;kcy;&amp;rcy;&amp;acy;&amp;yicy;&amp;ncy;&amp;scy;&amp;softcy;&amp;kcy;&amp;icy;&amp;jcy; &amp;kcy;&amp;acy;&amp;tcy;&amp;ocy;&amp;lcy;&amp;icy;&amp;tscy;&amp;softcy;&amp;kcy;&amp;icy;&amp;jcy; &amp;ucy;&amp;ncy;&amp;iukcy;&amp;vcy;&amp;iecy;&amp;rcy;&amp;scy;&amp;icy;&amp;tcy;&amp;iecy;&amp;tcy;&quot;"/>
@@ -102,6 +102,7 @@
           <w:rFonts w:ascii="Times New Roman" w:eastAsia="Times New Roman" w:hAnsi="Times New Roman" w:cs="Times New Roman"/>
           <w:sz w:val="28"/>
           <w:szCs w:val="28"/>
+          <w:lang w:val="ru-RU"/>
         </w:rPr>
       </w:pPr>
       <w:r>
@@ -187,6 +188,7 @@
           <w:rFonts w:ascii="Times New Roman" w:eastAsia="Times New Roman" w:hAnsi="Times New Roman" w:cs="Times New Roman"/>
           <w:sz w:val="28"/>
           <w:szCs w:val="28"/>
+          <w:lang w:val="ru-RU"/>
         </w:rPr>
         <w:t>6</w:t>
       </w:r>
@@ -1228,8 +1230,109 @@
           <w:b/>
           <w:sz w:val="28"/>
           <w:szCs w:val="28"/>
-        </w:rPr>
-      </w:pPr>
+          <w:lang w:val="ru-RU"/>
+        </w:rPr>
+      </w:pPr>
+      <w:r>
+        <w:rPr>
+          <w:rFonts w:ascii="Times New Roman" w:eastAsia="Times New Roman" w:hAnsi="Times New Roman" w:cs="Times New Roman"/>
+          <w:b/>
+          <w:sz w:val="28"/>
+          <w:szCs w:val="28"/>
+          <w:lang w:val="ru-RU"/>
+        </w:rPr>
+        <w:t xml:space="preserve">ER-модель </w:t>
+      </w:r>
+      <w:proofErr w:type="spellStart"/>
+      <w:r>
+        <w:rPr>
+          <w:rFonts w:ascii="Times New Roman" w:eastAsia="Times New Roman" w:hAnsi="Times New Roman" w:cs="Times New Roman"/>
+          <w:b/>
+          <w:sz w:val="28"/>
+          <w:szCs w:val="28"/>
+          <w:lang w:val="ru-RU"/>
+        </w:rPr>
+        <w:t>даних</w:t>
+      </w:r>
+      <w:proofErr w:type="spellEnd"/>
+      <w:r>
+        <w:rPr>
+          <w:rFonts w:ascii="Times New Roman" w:eastAsia="Times New Roman" w:hAnsi="Times New Roman" w:cs="Times New Roman"/>
+          <w:b/>
+          <w:sz w:val="28"/>
+          <w:szCs w:val="28"/>
+          <w:lang w:val="ru-RU"/>
+        </w:rPr>
+        <w:t xml:space="preserve"> в </w:t>
+      </w:r>
+      <w:proofErr w:type="spellStart"/>
+      <w:r>
+        <w:rPr>
+          <w:rFonts w:ascii="Times New Roman" w:eastAsia="Times New Roman" w:hAnsi="Times New Roman" w:cs="Times New Roman"/>
+          <w:b/>
+          <w:sz w:val="28"/>
+          <w:szCs w:val="28"/>
+          <w:lang w:val="ru-RU"/>
+        </w:rPr>
+        <w:t>нотації</w:t>
+      </w:r>
+      <w:proofErr w:type="spellEnd"/>
+      <w:r>
+        <w:rPr>
+          <w:rFonts w:ascii="Times New Roman" w:eastAsia="Times New Roman" w:hAnsi="Times New Roman" w:cs="Times New Roman"/>
+          <w:b/>
+          <w:sz w:val="28"/>
+          <w:szCs w:val="28"/>
+          <w:lang w:val="ru-RU"/>
+        </w:rPr>
+        <w:t xml:space="preserve"> </w:t>
+      </w:r>
+      <w:proofErr w:type="spellStart"/>
+      <w:proofErr w:type="gramStart"/>
+      <w:r>
+        <w:rPr>
+          <w:rFonts w:ascii="Times New Roman" w:eastAsia="Times New Roman" w:hAnsi="Times New Roman" w:cs="Times New Roman"/>
+          <w:b/>
+          <w:sz w:val="28"/>
+          <w:szCs w:val="28"/>
+          <w:lang w:val="ru-RU"/>
+        </w:rPr>
+        <w:t>П</w:t>
+      </w:r>
+      <w:proofErr w:type="gramEnd"/>
+      <w:r>
+        <w:rPr>
+          <w:rFonts w:ascii="Times New Roman" w:eastAsia="Times New Roman" w:hAnsi="Times New Roman" w:cs="Times New Roman"/>
+          <w:b/>
+          <w:sz w:val="28"/>
+          <w:szCs w:val="28"/>
+          <w:lang w:val="ru-RU"/>
+        </w:rPr>
+        <w:t>ітера</w:t>
+      </w:r>
+      <w:proofErr w:type="spellEnd"/>
+      <w:r>
+        <w:rPr>
+          <w:rFonts w:ascii="Times New Roman" w:eastAsia="Times New Roman" w:hAnsi="Times New Roman" w:cs="Times New Roman"/>
+          <w:b/>
+          <w:sz w:val="28"/>
+          <w:szCs w:val="28"/>
+          <w:lang w:val="ru-RU"/>
+        </w:rPr>
+        <w:t xml:space="preserve"> </w:t>
+      </w:r>
+      <w:proofErr w:type="spellStart"/>
+      <w:r>
+        <w:rPr>
+          <w:rFonts w:ascii="Times New Roman" w:eastAsia="Times New Roman" w:hAnsi="Times New Roman" w:cs="Times New Roman"/>
+          <w:b/>
+          <w:sz w:val="28"/>
+          <w:szCs w:val="28"/>
+          <w:lang w:val="ru-RU"/>
+        </w:rPr>
+        <w:t>Чена</w:t>
+      </w:r>
+      <w:proofErr w:type="spellEnd"/>
     </w:p>
     <w:p>
       <w:pPr>
@@ -1239,120 +1342,25 @@
           <w:b/>
           <w:sz w:val="28"/>
           <w:szCs w:val="28"/>
-        </w:rPr>
-      </w:pPr>
-      <w:r>
-        <w:rPr>
-          <w:rFonts w:ascii="Times New Roman" w:eastAsia="Times New Roman" w:hAnsi="Times New Roman" w:cs="Times New Roman"/>
-          <w:b/>
-          <w:sz w:val="28"/>
-          <w:szCs w:val="28"/>
-          <w:lang w:val="ru-RU"/>
-        </w:rPr>
-        <w:t xml:space="preserve">ER-модель </w:t>
-      </w:r>
-      <w:proofErr w:type="spellStart"/>
-      <w:r>
-        <w:rPr>
-          <w:rFonts w:ascii="Times New Roman" w:eastAsia="Times New Roman" w:hAnsi="Times New Roman" w:cs="Times New Roman"/>
-          <w:b/>
-          <w:sz w:val="28"/>
-          <w:szCs w:val="28"/>
-          <w:lang w:val="ru-RU"/>
-        </w:rPr>
-        <w:t>даних</w:t>
-      </w:r>
-      <w:proofErr w:type="spellEnd"/>
-      <w:r>
-        <w:rPr>
-          <w:rFonts w:ascii="Times New Roman" w:eastAsia="Times New Roman" w:hAnsi="Times New Roman" w:cs="Times New Roman"/>
-          <w:b/>
-          <w:sz w:val="28"/>
-          <w:szCs w:val="28"/>
-          <w:lang w:val="ru-RU"/>
-        </w:rPr>
-        <w:t xml:space="preserve"> в </w:t>
-      </w:r>
-      <w:proofErr w:type="spellStart"/>
-      <w:r>
-        <w:rPr>
-          <w:rFonts w:ascii="Times New Roman" w:eastAsia="Times New Roman" w:hAnsi="Times New Roman" w:cs="Times New Roman"/>
-          <w:b/>
-          <w:sz w:val="28"/>
-          <w:szCs w:val="28"/>
-          <w:lang w:val="ru-RU"/>
-        </w:rPr>
-        <w:t>нотації</w:t>
-      </w:r>
-      <w:proofErr w:type="spellEnd"/>
-      <w:r>
-        <w:rPr>
-          <w:rFonts w:ascii="Times New Roman" w:eastAsia="Times New Roman" w:hAnsi="Times New Roman" w:cs="Times New Roman"/>
-          <w:b/>
-          <w:sz w:val="28"/>
-          <w:szCs w:val="28"/>
-          <w:lang w:val="ru-RU"/>
-        </w:rPr>
-        <w:t xml:space="preserve"> </w:t>
-      </w:r>
-      <w:proofErr w:type="spellStart"/>
-      <w:proofErr w:type="gramStart"/>
-      <w:r>
-        <w:rPr>
-          <w:rFonts w:ascii="Times New Roman" w:eastAsia="Times New Roman" w:hAnsi="Times New Roman" w:cs="Times New Roman"/>
-          <w:b/>
-          <w:sz w:val="28"/>
-          <w:szCs w:val="28"/>
-          <w:lang w:val="ru-RU"/>
-        </w:rPr>
-        <w:t>П</w:t>
-      </w:r>
-      <w:proofErr w:type="gramEnd"/>
-      <w:r>
-        <w:rPr>
-          <w:rFonts w:ascii="Times New Roman" w:eastAsia="Times New Roman" w:hAnsi="Times New Roman" w:cs="Times New Roman"/>
-          <w:b/>
-          <w:sz w:val="28"/>
-          <w:szCs w:val="28"/>
-          <w:lang w:val="ru-RU"/>
-        </w:rPr>
-        <w:t>ітера</w:t>
-      </w:r>
-      <w:proofErr w:type="spellEnd"/>
-      <w:r>
-        <w:rPr>
-          <w:rFonts w:ascii="Times New Roman" w:eastAsia="Times New Roman" w:hAnsi="Times New Roman" w:cs="Times New Roman"/>
-          <w:b/>
-          <w:sz w:val="28"/>
-          <w:szCs w:val="28"/>
-          <w:lang w:val="ru-RU"/>
-        </w:rPr>
-        <w:t xml:space="preserve"> </w:t>
-      </w:r>
-      <w:proofErr w:type="spellStart"/>
-      <w:r>
-        <w:rPr>
-          <w:rFonts w:ascii="Times New Roman" w:eastAsia="Times New Roman" w:hAnsi="Times New Roman" w:cs="Times New Roman"/>
-          <w:b/>
-          <w:sz w:val="28"/>
-          <w:szCs w:val="28"/>
-          <w:lang w:val="ru-RU"/>
-        </w:rPr>
-        <w:t>Чена</w:t>
-      </w:r>
-      <w:proofErr w:type="spellEnd"/>
-    </w:p>
-    <w:p>
-      <w:pPr>
-        <w:jc w:val="center"/>
-        <w:rPr>
-          <w:rFonts w:ascii="Times New Roman" w:eastAsia="Times New Roman" w:hAnsi="Times New Roman" w:cs="Times New Roman"/>
-          <w:b/>
-          <w:sz w:val="28"/>
-          <w:szCs w:val="28"/>
+          <w:lang w:val="ru-RU"/>
         </w:rPr>
       </w:pPr>
       <w:bookmarkStart w:id="1" w:name="_GoBack"/>
+      <w:r>
+        <w:rPr>
+          <w:rFonts w:ascii="Times New Roman" w:eastAsia="Times New Roman" w:hAnsi="Times New Roman" w:cs="Times New Roman"/>
+          <w:b/>
+          <w:sz w:val="28"/>
+          <w:szCs w:val="28"/>
+          <w:lang w:val="ru-RU"/>
+        </w:rPr>
+        <w:lastRenderedPageBreak/>
+        <w:pict>
+          <v:shape id="_x0000_i1029" type="#_x0000_t75" style="width:467.25pt;height:350.25pt">
+            <v:imagedata r:id="rId9" o:title="Peter_Chen"/>
+          </v:shape>
+        </w:pict>
+      </w:r>
       <w:bookmarkEnd w:id="1"/>
     </w:p>
     <w:p>
@@ -1363,6 +1371,7 @@
           <w:b/>
           <w:sz w:val="28"/>
           <w:szCs w:val="28"/>
+          <w:lang w:val="ru-RU"/>
         </w:rPr>
       </w:pPr>
       <w:proofErr w:type="spellStart"/>
@@ -1418,8 +1427,65 @@
           <w:b/>
           <w:sz w:val="28"/>
           <w:szCs w:val="28"/>
-        </w:rPr>
-      </w:pPr>
+          <w:lang w:val="ru-RU"/>
+        </w:rPr>
+      </w:pPr>
+      <w:r>
+        <w:rPr>
+          <w:rFonts w:ascii="Times New Roman" w:eastAsia="Times New Roman" w:hAnsi="Times New Roman" w:cs="Times New Roman"/>
+          <w:noProof/>
+          <w:sz w:val="36"/>
+          <w:szCs w:val="36"/>
+        </w:rPr>
+        <w:drawing>
+          <wp:inline distT="0" distB="0" distL="0" distR="0">
+            <wp:extent cx="5943600" cy="3009900"/>
+            <wp:effectExtent l="0" t="0" r="0" b="0"/>
+            <wp:docPr id="1" name="Рисунок 1" descr="C:\Users\Maxym\AppData\Local\Microsoft\Windows\INetCache\Content.Word\Logic_ER_diagram.png"/>
+            <wp:cNvGraphicFramePr>
+              <a:graphicFrameLocks xmlns:a="http://schemas.openxmlformats.org/drawingml/2006/main" noChangeAspect="1"/>
+            </wp:cNvGraphicFramePr>
+            <a:graphic xmlns:a="http://schemas.openxmlformats.org/drawingml/2006/main">
+              <a:graphicData uri="http://schemas.openxmlformats.org/drawingml/2006/picture">
+                <pic:pic xmlns:pic="http://schemas.openxmlformats.org/drawingml/2006/picture">
+                  <pic:nvPicPr>
+                    <pic:cNvPr id="0" name="Picture 11" descr="C:\Users\Maxym\AppData\Local\Microsoft\Windows\INetCache\Content.Word\Logic_ER_diagram.png"/>
+                    <pic:cNvPicPr>
+                      <a:picLocks noChangeAspect="1" noChangeArrowheads="1"/>
+                    </pic:cNvPicPr>
+                  </pic:nvPicPr>
+                  <pic:blipFill>
+                    <a:blip r:embed="rId10">
+                      <a:extLst>
+                        <a:ext uri="{28A0092B-C50C-407E-A947-70E740481C1C}">
+                          <a14:useLocalDpi xmlns:a14="http://schemas.microsoft.com/office/drawing/2010/main" val="0"/>
+                        </a:ext>
+                      </a:extLst>
+                    </a:blip>
+                    <a:srcRect/>
+                    <a:stretch>
+                      <a:fillRect/>
+                    </a:stretch>
+                  </pic:blipFill>
+                  <pic:spPr bwMode="auto">
+                    <a:xfrm>
+                      <a:off x="0" y="0"/>
+                      <a:ext cx="5943600" cy="3009900"/>
+                    </a:xfrm>
+                    <a:prstGeom prst="rect">
+                      <a:avLst/>
+                    </a:prstGeom>
+                    <a:noFill/>
+                    <a:ln>
+                      <a:noFill/>
+                    </a:ln>
+                  </pic:spPr>
+                </pic:pic>
+              </a:graphicData>
+            </a:graphic>
+          </wp:inline>
+        </w:drawing>
+      </w:r>
     </w:p>
     <w:p>
       <w:pPr>
@@ -1439,6 +1505,7 @@
           <w:szCs w:val="28"/>
           <w:lang w:val="uk-UA"/>
         </w:rPr>
+        <w:lastRenderedPageBreak/>
         <w:t>Фізична ER-діаграма БД ( MS SQL Server)</w:t>
       </w:r>
     </w:p>
@@ -1452,47 +1519,6 @@
           <w:szCs w:val="28"/>
         </w:rPr>
       </w:pPr>
-      <w:proofErr w:type="spellStart"/>
-      <w:r>
-        <w:rPr>
-          <w:rFonts w:ascii="Times New Roman" w:eastAsia="Times New Roman" w:hAnsi="Times New Roman" w:cs="Times New Roman"/>
-          <w:b/>
-          <w:sz w:val="28"/>
-          <w:szCs w:val="28"/>
-        </w:rPr>
-        <w:lastRenderedPageBreak/>
-        <w:t>Фізична</w:t>
-      </w:r>
-      <w:proofErr w:type="spellEnd"/>
-      <w:r>
-        <w:rPr>
-          <w:rFonts w:ascii="Times New Roman" w:eastAsia="Times New Roman" w:hAnsi="Times New Roman" w:cs="Times New Roman"/>
-          <w:b/>
-          <w:sz w:val="28"/>
-          <w:szCs w:val="28"/>
-        </w:rPr>
-        <w:t xml:space="preserve"> ER-</w:t>
-      </w:r>
-      <w:proofErr w:type="spellStart"/>
-      <w:r>
-        <w:rPr>
-          <w:rFonts w:ascii="Times New Roman" w:eastAsia="Times New Roman" w:hAnsi="Times New Roman" w:cs="Times New Roman"/>
-          <w:b/>
-          <w:sz w:val="28"/>
-          <w:szCs w:val="28"/>
-        </w:rPr>
-        <w:t>діаграма</w:t>
-      </w:r>
-      <w:proofErr w:type="spellEnd"/>
-      <w:r>
-        <w:rPr>
-          <w:rFonts w:ascii="Times New Roman" w:eastAsia="Times New Roman" w:hAnsi="Times New Roman" w:cs="Times New Roman"/>
-          <w:b/>
-          <w:sz w:val="28"/>
-          <w:szCs w:val="28"/>
-        </w:rPr>
-        <w:t xml:space="preserve"> БД (MySQL)</w:t>
-      </w:r>
     </w:p>
     <w:p>
       <w:pPr>
@@ -1504,6 +1530,19 @@
           <w:szCs w:val="28"/>
         </w:rPr>
       </w:pPr>
+      <w:r>
+        <w:rPr>
+          <w:rFonts w:ascii="Times New Roman" w:eastAsia="Times New Roman" w:hAnsi="Times New Roman" w:cs="Times New Roman"/>
+          <w:b/>
+          <w:sz w:val="28"/>
+          <w:szCs w:val="28"/>
+        </w:rPr>
+        <w:pict>
+          <v:shape id="_x0000_i1027" type="#_x0000_t75" style="width:468pt;height:234.75pt">
+            <v:imagedata r:id="rId11" o:title="Physic_ER_diagram"/>
+          </v:shape>
+        </w:pict>
+      </w:r>
     </w:p>
     <w:p>
       <w:pPr>
@@ -1524,31 +1563,94 @@
           <w:szCs w:val="28"/>
           <w:lang w:val="ru-RU"/>
         </w:rPr>
-        <w:t>Згенерований</w:t>
-      </w:r>
-      <w:proofErr w:type="spellEnd"/>
-      <w:r>
-        <w:rPr>
-          <w:rFonts w:ascii="Times New Roman" w:eastAsia="Times New Roman" w:hAnsi="Times New Roman" w:cs="Times New Roman"/>
-          <w:b/>
-          <w:sz w:val="28"/>
-          <w:szCs w:val="28"/>
-          <w:lang w:val="ru-RU"/>
-        </w:rPr>
-        <w:t xml:space="preserve"> скрипт на MS SQL </w:t>
-      </w:r>
-      <w:proofErr w:type="spellStart"/>
-      <w:r>
-        <w:rPr>
-          <w:rFonts w:ascii="Times New Roman" w:eastAsia="Times New Roman" w:hAnsi="Times New Roman" w:cs="Times New Roman"/>
-          <w:b/>
-          <w:sz w:val="28"/>
-          <w:szCs w:val="28"/>
-          <w:lang w:val="ru-RU"/>
-        </w:rPr>
-        <w:t>Server</w:t>
-      </w:r>
-      <w:proofErr w:type="spellEnd"/>
+        <w:t>Фізична</w:t>
+      </w:r>
+      <w:proofErr w:type="spellEnd"/>
+      <w:r>
+        <w:rPr>
+          <w:rFonts w:ascii="Times New Roman" w:eastAsia="Times New Roman" w:hAnsi="Times New Roman" w:cs="Times New Roman"/>
+          <w:b/>
+          <w:sz w:val="28"/>
+          <w:szCs w:val="28"/>
+        </w:rPr>
+        <w:t xml:space="preserve"> </w:t>
+      </w:r>
+      <w:r>
+        <w:rPr>
+          <w:rFonts w:ascii="Times New Roman" w:eastAsia="Times New Roman" w:hAnsi="Times New Roman" w:cs="Times New Roman"/>
+          <w:b/>
+          <w:sz w:val="28"/>
+          <w:szCs w:val="28"/>
+        </w:rPr>
+        <w:t>ER</w:t>
+      </w:r>
+      <w:r>
+        <w:rPr>
+          <w:rFonts w:ascii="Times New Roman" w:eastAsia="Times New Roman" w:hAnsi="Times New Roman" w:cs="Times New Roman"/>
+          <w:b/>
+          <w:sz w:val="28"/>
+          <w:szCs w:val="28"/>
+        </w:rPr>
+        <w:t>-</w:t>
+      </w:r>
+      <w:proofErr w:type="spellStart"/>
+      <w:r>
+        <w:rPr>
+          <w:rFonts w:ascii="Times New Roman" w:eastAsia="Times New Roman" w:hAnsi="Times New Roman" w:cs="Times New Roman"/>
+          <w:b/>
+          <w:sz w:val="28"/>
+          <w:szCs w:val="28"/>
+          <w:lang w:val="ru-RU"/>
+        </w:rPr>
+        <w:t>діаграма</w:t>
+      </w:r>
+      <w:proofErr w:type="spellEnd"/>
+      <w:r>
+        <w:rPr>
+          <w:rFonts w:ascii="Times New Roman" w:eastAsia="Times New Roman" w:hAnsi="Times New Roman" w:cs="Times New Roman"/>
+          <w:b/>
+          <w:sz w:val="28"/>
+          <w:szCs w:val="28"/>
+        </w:rPr>
+        <w:t xml:space="preserve"> </w:t>
+      </w:r>
+      <w:r>
+        <w:rPr>
+          <w:rFonts w:ascii="Times New Roman" w:eastAsia="Times New Roman" w:hAnsi="Times New Roman" w:cs="Times New Roman"/>
+          <w:b/>
+          <w:sz w:val="28"/>
+          <w:szCs w:val="28"/>
+          <w:lang w:val="ru-RU"/>
+        </w:rPr>
+        <w:t>БД</w:t>
+      </w:r>
+      <w:r>
+        <w:rPr>
+          <w:rFonts w:ascii="Times New Roman" w:eastAsia="Times New Roman" w:hAnsi="Times New Roman" w:cs="Times New Roman"/>
+          <w:b/>
+          <w:sz w:val="28"/>
+          <w:szCs w:val="28"/>
+        </w:rPr>
+        <w:t xml:space="preserve"> (</w:t>
+      </w:r>
+      <w:r>
+        <w:rPr>
+          <w:rFonts w:ascii="Times New Roman" w:eastAsia="Times New Roman" w:hAnsi="Times New Roman" w:cs="Times New Roman"/>
+          <w:b/>
+          <w:sz w:val="28"/>
+          <w:szCs w:val="28"/>
+        </w:rPr>
+        <w:t>MySQL</w:t>
+      </w:r>
+      <w:r>
+        <w:rPr>
+          <w:rFonts w:ascii="Times New Roman" w:eastAsia="Times New Roman" w:hAnsi="Times New Roman" w:cs="Times New Roman"/>
+          <w:b/>
+          <w:sz w:val="28"/>
+          <w:szCs w:val="28"/>
+        </w:rPr>
+        <w:t>)</w:t>
+      </w:r>
     </w:p>
     <w:p>
       <w:pPr>
@@ -1560,6 +1662,19 @@
           <w:szCs w:val="28"/>
         </w:rPr>
       </w:pPr>
+      <w:r>
+        <w:rPr>
+          <w:rFonts w:ascii="Times New Roman" w:eastAsia="Times New Roman" w:hAnsi="Times New Roman" w:cs="Times New Roman"/>
+          <w:b/>
+          <w:sz w:val="28"/>
+          <w:szCs w:val="28"/>
+        </w:rPr>
+        <w:pict>
+          <v:shape id="_x0000_i1028" type="#_x0000_t75" style="width:468pt;height:219pt">
+            <v:imagedata r:id="rId12" o:title="Physic_ER_diagram_mysql"/>
+          </v:shape>
+        </w:pict>
+      </w:r>
     </w:p>
     <w:p>
       <w:pPr>
@@ -1569,149 +1684,30 @@
           <w:b/>
           <w:sz w:val="28"/>
           <w:szCs w:val="28"/>
-        </w:rPr>
-      </w:pPr>
-      <w:r>
-        <w:rPr>
-          <w:rFonts w:ascii="Times New Roman" w:eastAsia="Times New Roman" w:hAnsi="Times New Roman" w:cs="Times New Roman"/>
-          <w:b/>
-          <w:sz w:val="28"/>
-          <w:szCs w:val="28"/>
-          <w:lang w:val="ru-RU"/>
-        </w:rPr>
-        <w:t>ER-</w:t>
-      </w:r>
-      <w:proofErr w:type="spellStart"/>
-      <w:r>
-        <w:rPr>
-          <w:rFonts w:ascii="Times New Roman" w:eastAsia="Times New Roman" w:hAnsi="Times New Roman" w:cs="Times New Roman"/>
-          <w:b/>
-          <w:sz w:val="28"/>
-          <w:szCs w:val="28"/>
-          <w:lang w:val="ru-RU"/>
-        </w:rPr>
-        <w:t>діаграма</w:t>
-      </w:r>
-      <w:proofErr w:type="spellEnd"/>
-      <w:r>
-        <w:rPr>
-          <w:rFonts w:ascii="Times New Roman" w:eastAsia="Times New Roman" w:hAnsi="Times New Roman" w:cs="Times New Roman"/>
-          <w:b/>
-          <w:sz w:val="28"/>
-          <w:szCs w:val="28"/>
-          <w:lang w:val="ru-RU"/>
-        </w:rPr>
-        <w:t xml:space="preserve"> </w:t>
-      </w:r>
-      <w:proofErr w:type="spellStart"/>
-      <w:r>
-        <w:rPr>
-          <w:rFonts w:ascii="Times New Roman" w:eastAsia="Times New Roman" w:hAnsi="Times New Roman" w:cs="Times New Roman"/>
-          <w:b/>
-          <w:sz w:val="28"/>
-          <w:szCs w:val="28"/>
-          <w:lang w:val="ru-RU"/>
-        </w:rPr>
-        <w:t>розгорнутої</w:t>
-      </w:r>
-      <w:proofErr w:type="spellEnd"/>
-      <w:r>
-        <w:rPr>
-          <w:rFonts w:ascii="Times New Roman" w:eastAsia="Times New Roman" w:hAnsi="Times New Roman" w:cs="Times New Roman"/>
-          <w:b/>
-          <w:sz w:val="28"/>
-          <w:szCs w:val="28"/>
-          <w:lang w:val="ru-RU"/>
-        </w:rPr>
-        <w:t xml:space="preserve"> БД </w:t>
-      </w:r>
-      <w:proofErr w:type="gramStart"/>
-      <w:r>
-        <w:rPr>
-          <w:rFonts w:ascii="Times New Roman" w:eastAsia="Times New Roman" w:hAnsi="Times New Roman" w:cs="Times New Roman"/>
-          <w:b/>
-          <w:sz w:val="28"/>
-          <w:szCs w:val="28"/>
-          <w:lang w:val="ru-RU"/>
-        </w:rPr>
-        <w:t>на</w:t>
-      </w:r>
-      <w:proofErr w:type="gramEnd"/>
-      <w:r>
-        <w:rPr>
-          <w:rFonts w:ascii="Times New Roman" w:eastAsia="Times New Roman" w:hAnsi="Times New Roman" w:cs="Times New Roman"/>
-          <w:b/>
-          <w:sz w:val="28"/>
-          <w:szCs w:val="28"/>
-          <w:lang w:val="ru-RU"/>
-        </w:rPr>
-        <w:t xml:space="preserve"> </w:t>
-      </w:r>
-      <w:proofErr w:type="gramStart"/>
-      <w:r>
-        <w:rPr>
-          <w:rFonts w:ascii="Times New Roman" w:eastAsia="Times New Roman" w:hAnsi="Times New Roman" w:cs="Times New Roman"/>
-          <w:b/>
-          <w:sz w:val="28"/>
-          <w:szCs w:val="28"/>
-          <w:lang w:val="ru-RU"/>
-        </w:rPr>
-        <w:t>одному</w:t>
-      </w:r>
-      <w:proofErr w:type="gramEnd"/>
-      <w:r>
-        <w:rPr>
-          <w:rFonts w:ascii="Times New Roman" w:eastAsia="Times New Roman" w:hAnsi="Times New Roman" w:cs="Times New Roman"/>
-          <w:b/>
-          <w:sz w:val="28"/>
-          <w:szCs w:val="28"/>
-          <w:lang w:val="ru-RU"/>
-        </w:rPr>
-        <w:t xml:space="preserve"> </w:t>
-      </w:r>
-      <w:proofErr w:type="spellStart"/>
-      <w:r>
-        <w:rPr>
-          <w:rFonts w:ascii="Times New Roman" w:eastAsia="Times New Roman" w:hAnsi="Times New Roman" w:cs="Times New Roman"/>
-          <w:b/>
-          <w:sz w:val="28"/>
-          <w:szCs w:val="28"/>
-          <w:lang w:val="ru-RU"/>
-        </w:rPr>
-        <w:t>зі</w:t>
-      </w:r>
-      <w:proofErr w:type="spellEnd"/>
-      <w:r>
-        <w:rPr>
-          <w:rFonts w:ascii="Times New Roman" w:eastAsia="Times New Roman" w:hAnsi="Times New Roman" w:cs="Times New Roman"/>
-          <w:b/>
-          <w:sz w:val="28"/>
-          <w:szCs w:val="28"/>
-          <w:lang w:val="ru-RU"/>
-        </w:rPr>
-        <w:t xml:space="preserve"> </w:t>
-      </w:r>
-      <w:proofErr w:type="spellStart"/>
-      <w:r>
-        <w:rPr>
-          <w:rFonts w:ascii="Times New Roman" w:eastAsia="Times New Roman" w:hAnsi="Times New Roman" w:cs="Times New Roman"/>
-          <w:b/>
-          <w:sz w:val="28"/>
-          <w:szCs w:val="28"/>
-          <w:lang w:val="ru-RU"/>
-        </w:rPr>
-        <w:t>серверів</w:t>
-      </w:r>
-      <w:proofErr w:type="spellEnd"/>
-      <w:r>
-        <w:rPr>
-          <w:rFonts w:ascii="Times New Roman" w:eastAsia="Times New Roman" w:hAnsi="Times New Roman" w:cs="Times New Roman"/>
-          <w:b/>
-          <w:sz w:val="28"/>
-          <w:szCs w:val="28"/>
-          <w:lang w:val="ru-RU"/>
-        </w:rPr>
-        <w:t xml:space="preserve"> (MS SQL </w:t>
+          <w:lang w:val="ru-RU"/>
+        </w:rPr>
+      </w:pPr>
+      <w:proofErr w:type="spellStart"/>
+      <w:r>
+        <w:rPr>
+          <w:rFonts w:ascii="Times New Roman" w:eastAsia="Times New Roman" w:hAnsi="Times New Roman" w:cs="Times New Roman"/>
+          <w:b/>
+          <w:sz w:val="28"/>
+          <w:szCs w:val="28"/>
+          <w:lang w:val="ru-RU"/>
+        </w:rPr>
+        <w:t>Згенерований</w:t>
+      </w:r>
+      <w:proofErr w:type="spellEnd"/>
+      <w:r>
+        <w:rPr>
+          <w:rFonts w:ascii="Times New Roman" w:eastAsia="Times New Roman" w:hAnsi="Times New Roman" w:cs="Times New Roman"/>
+          <w:b/>
+          <w:sz w:val="28"/>
+          <w:szCs w:val="28"/>
+          <w:lang w:val="ru-RU"/>
+        </w:rPr>
+        <w:t xml:space="preserve"> скрипт на MS SQL </w:t>
       </w:r>
       <w:proofErr w:type="spellStart"/>
       <w:r>
@@ -1725,16 +1721,6 @@
         <w:t>Server</w:t>
       </w:r>
       <w:proofErr w:type="spellEnd"/>
-      <w:r>
-        <w:rPr>
-          <w:rFonts w:ascii="Times New Roman" w:eastAsia="Times New Roman" w:hAnsi="Times New Roman" w:cs="Times New Roman"/>
-          <w:b/>
-          <w:sz w:val="28"/>
-          <w:szCs w:val="28"/>
-          <w:lang w:val="ru-RU"/>
-        </w:rPr>
-        <w:t>)</w:t>
-      </w:r>
     </w:p>
     <w:p>
       <w:pPr>
@@ -1744,6 +1730,195 @@
           <w:b/>
           <w:sz w:val="28"/>
           <w:szCs w:val="28"/>
+          <w:lang w:val="ru-RU"/>
+        </w:rPr>
+      </w:pPr>
+    </w:p>
+    <w:p>
+      <w:pPr>
+        <w:jc w:val="center"/>
+        <w:rPr>
+          <w:rFonts w:ascii="Times New Roman" w:eastAsia="Times New Roman" w:hAnsi="Times New Roman" w:cs="Times New Roman"/>
+          <w:b/>
+          <w:sz w:val="28"/>
+          <w:szCs w:val="28"/>
+          <w:lang w:val="ru-RU"/>
+        </w:rPr>
+      </w:pPr>
+      <w:r>
+        <w:rPr>
+          <w:rFonts w:ascii="Times New Roman" w:eastAsia="Times New Roman" w:hAnsi="Times New Roman" w:cs="Times New Roman"/>
+          <w:b/>
+          <w:sz w:val="28"/>
+          <w:szCs w:val="28"/>
+          <w:lang w:val="ru-RU"/>
+        </w:rPr>
+        <w:t>ER-</w:t>
+      </w:r>
+      <w:proofErr w:type="spellStart"/>
+      <w:r>
+        <w:rPr>
+          <w:rFonts w:ascii="Times New Roman" w:eastAsia="Times New Roman" w:hAnsi="Times New Roman" w:cs="Times New Roman"/>
+          <w:b/>
+          <w:sz w:val="28"/>
+          <w:szCs w:val="28"/>
+          <w:lang w:val="ru-RU"/>
+        </w:rPr>
+        <w:t>діаграма</w:t>
+      </w:r>
+      <w:proofErr w:type="spellEnd"/>
+      <w:r>
+        <w:rPr>
+          <w:rFonts w:ascii="Times New Roman" w:eastAsia="Times New Roman" w:hAnsi="Times New Roman" w:cs="Times New Roman"/>
+          <w:b/>
+          <w:sz w:val="28"/>
+          <w:szCs w:val="28"/>
+          <w:lang w:val="ru-RU"/>
+        </w:rPr>
+        <w:t xml:space="preserve"> </w:t>
+      </w:r>
+      <w:proofErr w:type="spellStart"/>
+      <w:r>
+        <w:rPr>
+          <w:rFonts w:ascii="Times New Roman" w:eastAsia="Times New Roman" w:hAnsi="Times New Roman" w:cs="Times New Roman"/>
+          <w:b/>
+          <w:sz w:val="28"/>
+          <w:szCs w:val="28"/>
+          <w:lang w:val="ru-RU"/>
+        </w:rPr>
+        <w:t>розгорнутої</w:t>
+      </w:r>
+      <w:proofErr w:type="spellEnd"/>
+      <w:r>
+        <w:rPr>
+          <w:rFonts w:ascii="Times New Roman" w:eastAsia="Times New Roman" w:hAnsi="Times New Roman" w:cs="Times New Roman"/>
+          <w:b/>
+          <w:sz w:val="28"/>
+          <w:szCs w:val="28"/>
+          <w:lang w:val="ru-RU"/>
+        </w:rPr>
+        <w:t xml:space="preserve"> БД </w:t>
+      </w:r>
+      <w:proofErr w:type="gramStart"/>
+      <w:r>
+        <w:rPr>
+          <w:rFonts w:ascii="Times New Roman" w:eastAsia="Times New Roman" w:hAnsi="Times New Roman" w:cs="Times New Roman"/>
+          <w:b/>
+          <w:sz w:val="28"/>
+          <w:szCs w:val="28"/>
+          <w:lang w:val="ru-RU"/>
+        </w:rPr>
+        <w:t>на</w:t>
+      </w:r>
+      <w:proofErr w:type="gramEnd"/>
+      <w:r>
+        <w:rPr>
+          <w:rFonts w:ascii="Times New Roman" w:eastAsia="Times New Roman" w:hAnsi="Times New Roman" w:cs="Times New Roman"/>
+          <w:b/>
+          <w:sz w:val="28"/>
+          <w:szCs w:val="28"/>
+          <w:lang w:val="ru-RU"/>
+        </w:rPr>
+        <w:t xml:space="preserve"> </w:t>
+      </w:r>
+      <w:proofErr w:type="gramStart"/>
+      <w:r>
+        <w:rPr>
+          <w:rFonts w:ascii="Times New Roman" w:eastAsia="Times New Roman" w:hAnsi="Times New Roman" w:cs="Times New Roman"/>
+          <w:b/>
+          <w:sz w:val="28"/>
+          <w:szCs w:val="28"/>
+          <w:lang w:val="ru-RU"/>
+        </w:rPr>
+        <w:t>одному</w:t>
+      </w:r>
+      <w:proofErr w:type="gramEnd"/>
+      <w:r>
+        <w:rPr>
+          <w:rFonts w:ascii="Times New Roman" w:eastAsia="Times New Roman" w:hAnsi="Times New Roman" w:cs="Times New Roman"/>
+          <w:b/>
+          <w:sz w:val="28"/>
+          <w:szCs w:val="28"/>
+          <w:lang w:val="ru-RU"/>
+        </w:rPr>
+        <w:t xml:space="preserve"> </w:t>
+      </w:r>
+      <w:proofErr w:type="spellStart"/>
+      <w:r>
+        <w:rPr>
+          <w:rFonts w:ascii="Times New Roman" w:eastAsia="Times New Roman" w:hAnsi="Times New Roman" w:cs="Times New Roman"/>
+          <w:b/>
+          <w:sz w:val="28"/>
+          <w:szCs w:val="28"/>
+          <w:lang w:val="ru-RU"/>
+        </w:rPr>
+        <w:t>зі</w:t>
+      </w:r>
+      <w:proofErr w:type="spellEnd"/>
+      <w:r>
+        <w:rPr>
+          <w:rFonts w:ascii="Times New Roman" w:eastAsia="Times New Roman" w:hAnsi="Times New Roman" w:cs="Times New Roman"/>
+          <w:b/>
+          <w:sz w:val="28"/>
+          <w:szCs w:val="28"/>
+          <w:lang w:val="ru-RU"/>
+        </w:rPr>
+        <w:t xml:space="preserve"> </w:t>
+      </w:r>
+      <w:proofErr w:type="spellStart"/>
+      <w:r>
+        <w:rPr>
+          <w:rFonts w:ascii="Times New Roman" w:eastAsia="Times New Roman" w:hAnsi="Times New Roman" w:cs="Times New Roman"/>
+          <w:b/>
+          <w:sz w:val="28"/>
+          <w:szCs w:val="28"/>
+          <w:lang w:val="ru-RU"/>
+        </w:rPr>
+        <w:t>серверів</w:t>
+      </w:r>
+      <w:proofErr w:type="spellEnd"/>
+      <w:r>
+        <w:rPr>
+          <w:rFonts w:ascii="Times New Roman" w:eastAsia="Times New Roman" w:hAnsi="Times New Roman" w:cs="Times New Roman"/>
+          <w:b/>
+          <w:sz w:val="28"/>
+          <w:szCs w:val="28"/>
+          <w:lang w:val="ru-RU"/>
+        </w:rPr>
+        <w:t xml:space="preserve"> (MS SQL </w:t>
+      </w:r>
+      <w:proofErr w:type="spellStart"/>
+      <w:r>
+        <w:rPr>
+          <w:rFonts w:ascii="Times New Roman" w:eastAsia="Times New Roman" w:hAnsi="Times New Roman" w:cs="Times New Roman"/>
+          <w:b/>
+          <w:sz w:val="28"/>
+          <w:szCs w:val="28"/>
+          <w:lang w:val="ru-RU"/>
+        </w:rPr>
+        <w:t>Server</w:t>
+      </w:r>
+      <w:proofErr w:type="spellEnd"/>
+      <w:r>
+        <w:rPr>
+          <w:rFonts w:ascii="Times New Roman" w:eastAsia="Times New Roman" w:hAnsi="Times New Roman" w:cs="Times New Roman"/>
+          <w:b/>
+          <w:sz w:val="28"/>
+          <w:szCs w:val="28"/>
+          <w:lang w:val="ru-RU"/>
+        </w:rPr>
+        <w:t>)</w:t>
+      </w:r>
+    </w:p>
+    <w:p>
+      <w:pPr>
+        <w:jc w:val="center"/>
+        <w:rPr>
+          <w:rFonts w:ascii="Times New Roman" w:eastAsia="Times New Roman" w:hAnsi="Times New Roman" w:cs="Times New Roman"/>
+          <w:b/>
+          <w:sz w:val="28"/>
+          <w:szCs w:val="28"/>
+          <w:lang w:val="ru-RU"/>
         </w:rPr>
       </w:pPr>
     </w:p>

</xml_diff>